<commit_message>
Ajustes nas MIT´s, inclusão metode de inclusão de pedido de venda.
</commit_message>
<xml_diff>
--- a/Documentos/MIT044 - Pedido de Vendas.docx
+++ b/Documentos/MIT044 - Pedido de Vendas.docx
@@ -59,14 +59,14 @@
                         </a:ln>
                         <a:extLst>
                           <a:ext uri="{909E8E84-426E-40dd-AFC4-6F175D3DCCD1}">
-                            <a14:hiddenFill xmlns:a14="http://schemas.microsoft.com/office/drawing/2010/main" xmlns:w="http://schemas.openxmlformats.org/wordprocessingml/2006/main" xmlns:w10="urn:schemas-microsoft-com:office:word" xmlns:v="urn:schemas-microsoft-com:vml" xmlns:o="urn:schemas-microsoft-com:office:office" xmlns="" xmlns:mv="urn:schemas-microsoft-com:mac:vml" xmlns:mo="http://schemas.microsoft.com/office/mac/office/2008/main">
+                            <a14:hiddenFill xmlns:mo="http://schemas.microsoft.com/office/mac/office/2008/main" xmlns:mv="urn:schemas-microsoft-com:mac:vml" xmlns="" xmlns:o="urn:schemas-microsoft-com:office:office" xmlns:v="urn:schemas-microsoft-com:vml" xmlns:w10="urn:schemas-microsoft-com:office:word" xmlns:w="http://schemas.openxmlformats.org/wordprocessingml/2006/main" xmlns:a14="http://schemas.microsoft.com/office/drawing/2010/main">
                               <a:solidFill>
                                 <a:srgbClr val="FFFFFF"/>
                               </a:solidFill>
                             </a14:hiddenFill>
                           </a:ext>
                           <a:ext uri="{91240B29-F687-4f45-9708-019B960494DF}">
-                            <a14:hiddenLine xmlns:a14="http://schemas.microsoft.com/office/drawing/2010/main" xmlns:w="http://schemas.openxmlformats.org/wordprocessingml/2006/main" xmlns:w10="urn:schemas-microsoft-com:office:word" xmlns:v="urn:schemas-microsoft-com:vml" xmlns:o="urn:schemas-microsoft-com:office:office" xmlns="" xmlns:mv="urn:schemas-microsoft-com:mac:vml" xmlns:mo="http://schemas.microsoft.com/office/mac/office/2008/main" w="9525">
+                            <a14:hiddenLine xmlns:mo="http://schemas.microsoft.com/office/mac/office/2008/main" xmlns:mv="urn:schemas-microsoft-com:mac:vml" xmlns="" xmlns:o="urn:schemas-microsoft-com:office:office" xmlns:v="urn:schemas-microsoft-com:vml" xmlns:w10="urn:schemas-microsoft-com:office:word" xmlns:w="http://schemas.openxmlformats.org/wordprocessingml/2006/main" xmlns:a14="http://schemas.microsoft.com/office/drawing/2010/main" w="9525">
                               <a:solidFill>
                                 <a:srgbClr val="000000"/>
                               </a:solidFill>
@@ -120,7 +120,13 @@
                               <w:rPr>
                                 <w:sz w:val="40"/>
                               </w:rPr>
-                              <w:t>13/06/2018</w:t>
+                              <w:t>27</w:t>
+                            </w:r>
+                            <w:r>
+                              <w:rPr>
+                                <w:sz w:val="40"/>
+                              </w:rPr>
+                              <w:t>/06/2018</w:t>
                             </w:r>
                           </w:p>
                         </w:txbxContent>
@@ -190,7 +196,13 @@
                         <w:rPr>
                           <w:sz w:val="40"/>
                         </w:rPr>
-                        <w:t>13/06/2018</w:t>
+                        <w:t>27</w:t>
+                      </w:r>
+                      <w:r>
+                        <w:rPr>
+                          <w:sz w:val="40"/>
+                        </w:rPr>
+                        <w:t>/06/2018</w:t>
                       </w:r>
                     </w:p>
                   </w:txbxContent>
@@ -674,8 +686,6 @@
         </w:rPr>
       </w:pPr>
     </w:p>
-    <w:bookmarkStart w:id="0" w:name="_GoBack"/>
-    <w:bookmarkEnd w:id="0"/>
     <w:p>
       <w:pPr>
         <w:pStyle w:val="Sumrio1"/>
@@ -724,7 +734,7 @@
         </w:rPr>
         <w:fldChar w:fldCharType="separate"/>
       </w:r>
-      <w:hyperlink w:anchor="_Toc517778719" w:history="1">
+      <w:hyperlink w:anchor="_Toc517860905" w:history="1">
         <w:r>
           <w:rPr>
             <w:rStyle w:val="Hyperlink"/>
@@ -777,7 +787,7 @@
             <w:noProof/>
             <w:webHidden/>
           </w:rPr>
-          <w:instrText xml:space="preserve"> PAGEREF _Toc517778719 \h </w:instrText>
+          <w:instrText xml:space="preserve"> PAGEREF _Toc517860905 \h </w:instrText>
         </w:r>
         <w:r>
           <w:rPr>
@@ -823,7 +833,7 @@
           <w:lang w:eastAsia="pt-BR"/>
         </w:rPr>
       </w:pPr>
-      <w:hyperlink w:anchor="_Toc517778720" w:history="1">
+      <w:hyperlink w:anchor="_Toc517860906" w:history="1">
         <w:r>
           <w:rPr>
             <w:rStyle w:val="Hyperlink"/>
@@ -867,7 +877,7 @@
             <w:noProof/>
             <w:webHidden/>
           </w:rPr>
-          <w:instrText xml:space="preserve"> PAGEREF _Toc517778720 \h </w:instrText>
+          <w:instrText xml:space="preserve"> PAGEREF _Toc517860906 \h </w:instrText>
         </w:r>
         <w:r>
           <w:rPr>
@@ -913,7 +923,7 @@
           <w:lang w:eastAsia="pt-BR"/>
         </w:rPr>
       </w:pPr>
-      <w:hyperlink w:anchor="_Toc517778721" w:history="1">
+      <w:hyperlink w:anchor="_Toc517860907" w:history="1">
         <w:r>
           <w:rPr>
             <w:rStyle w:val="Hyperlink"/>
@@ -957,7 +967,7 @@
             <w:noProof/>
             <w:webHidden/>
           </w:rPr>
-          <w:instrText xml:space="preserve"> PAGEREF _Toc517778721 \h </w:instrText>
+          <w:instrText xml:space="preserve"> PAGEREF _Toc517860907 \h </w:instrText>
         </w:r>
         <w:r>
           <w:rPr>
@@ -999,14 +1009,14 @@
           <w:lang w:eastAsia="pt-BR"/>
         </w:rPr>
       </w:pPr>
-      <w:hyperlink w:anchor="_Toc517778722" w:history="1">
+      <w:hyperlink w:anchor="_Toc517860908" w:history="1">
         <w:r>
           <w:rPr>
             <w:rStyle w:val="Hyperlink"/>
             <w:noProof/>
             <w:lang w:eastAsia="pt-BR"/>
           </w:rPr>
-          <w:t>a.</w:t>
+          <w:t>3</w:t>
         </w:r>
         <w:r>
           <w:rPr>
@@ -1045,7 +1055,7 @@
             <w:noProof/>
             <w:webHidden/>
           </w:rPr>
-          <w:instrText xml:space="preserve"> PAGEREF _Toc517778722 \h </w:instrText>
+          <w:instrText xml:space="preserve"> PAGEREF _Toc517860908 \h </w:instrText>
         </w:r>
         <w:r>
           <w:rPr>
@@ -1087,32 +1097,14 @@
           <w:lang w:eastAsia="pt-BR"/>
         </w:rPr>
       </w:pPr>
-      <w:hyperlink w:anchor="_Toc517778723" w:history="1">
+      <w:hyperlink w:anchor="_Toc517860909" w:history="1">
         <w:r>
           <w:rPr>
             <w:rStyle w:val="Hyperlink"/>
             <w:noProof/>
             <w:lang w:eastAsia="pt-BR"/>
           </w:rPr>
-          <w:t>i.</w:t>
-        </w:r>
-        <w:r>
-          <w:rPr>
-            <w:rFonts w:asciiTheme="minorHAnsi" w:eastAsiaTheme="minorEastAsia" w:hAnsiTheme="minorHAnsi" w:cstheme="minorBidi"/>
-            <w:noProof/>
-            <w:color w:val="auto"/>
-            <w:sz w:val="22"/>
-            <w:lang w:eastAsia="pt-BR"/>
-          </w:rPr>
-          <w:tab/>
-        </w:r>
-        <w:r>
-          <w:rPr>
-            <w:rStyle w:val="Hyperlink"/>
-            <w:noProof/>
-            <w:lang w:eastAsia="pt-BR"/>
-          </w:rPr>
-          <w:t>Itens Atendidos da Proposta Comercial</w:t>
+          <w:t>3.1 Itens Atendidos da Proposta Comercial</w:t>
         </w:r>
         <w:r>
           <w:rPr>
@@ -1133,7 +1125,7 @@
             <w:noProof/>
             <w:webHidden/>
           </w:rPr>
-          <w:instrText xml:space="preserve"> PAGEREF _Toc517778723 \h </w:instrText>
+          <w:instrText xml:space="preserve"> PAGEREF _Toc517860909 \h </w:instrText>
         </w:r>
         <w:r>
           <w:rPr>
@@ -1175,14 +1167,14 @@
           <w:lang w:eastAsia="pt-BR"/>
         </w:rPr>
       </w:pPr>
-      <w:hyperlink w:anchor="_Toc517778724" w:history="1">
+      <w:hyperlink w:anchor="_Toc517860910" w:history="1">
         <w:r>
           <w:rPr>
             <w:rStyle w:val="Hyperlink"/>
             <w:noProof/>
             <w:lang w:eastAsia="pt-BR"/>
           </w:rPr>
-          <w:t>ii.</w:t>
+          <w:t>3.2</w:t>
         </w:r>
         <w:r>
           <w:rPr>
@@ -1221,7 +1213,7 @@
             <w:noProof/>
             <w:webHidden/>
           </w:rPr>
-          <w:instrText xml:space="preserve"> PAGEREF _Toc517778724 \h </w:instrText>
+          <w:instrText xml:space="preserve"> PAGEREF _Toc517860910 \h </w:instrText>
         </w:r>
         <w:r>
           <w:rPr>
@@ -1263,14 +1255,14 @@
           <w:lang w:eastAsia="pt-BR"/>
         </w:rPr>
       </w:pPr>
-      <w:hyperlink w:anchor="_Toc517778725" w:history="1">
+      <w:hyperlink w:anchor="_Toc517860911" w:history="1">
         <w:r>
           <w:rPr>
             <w:rStyle w:val="Hyperlink"/>
             <w:noProof/>
             <w:lang w:eastAsia="pt-BR"/>
           </w:rPr>
-          <w:t>iii.</w:t>
+          <w:t>3.3</w:t>
         </w:r>
         <w:r>
           <w:rPr>
@@ -1309,7 +1301,7 @@
             <w:noProof/>
             <w:webHidden/>
           </w:rPr>
-          <w:instrText xml:space="preserve"> PAGEREF _Toc517778725 \h </w:instrText>
+          <w:instrText xml:space="preserve"> PAGEREF _Toc517860911 \h </w:instrText>
         </w:r>
         <w:r>
           <w:rPr>
@@ -1351,14 +1343,14 @@
           <w:lang w:eastAsia="pt-BR"/>
         </w:rPr>
       </w:pPr>
-      <w:hyperlink w:anchor="_Toc517778726" w:history="1">
+      <w:hyperlink w:anchor="_Toc517860912" w:history="1">
         <w:r>
           <w:rPr>
             <w:rStyle w:val="Hyperlink"/>
             <w:noProof/>
             <w:lang w:eastAsia="pt-BR"/>
           </w:rPr>
-          <w:t>iv.</w:t>
+          <w:t>3.4</w:t>
         </w:r>
         <w:r>
           <w:rPr>
@@ -1397,7 +1389,7 @@
             <w:noProof/>
             <w:webHidden/>
           </w:rPr>
-          <w:instrText xml:space="preserve"> PAGEREF _Toc517778726 \h </w:instrText>
+          <w:instrText xml:space="preserve"> PAGEREF _Toc517860912 \h </w:instrText>
         </w:r>
         <w:r>
           <w:rPr>
@@ -1443,7 +1435,7 @@
           <w:lang w:eastAsia="pt-BR"/>
         </w:rPr>
       </w:pPr>
-      <w:hyperlink w:anchor="_Toc517778727" w:history="1">
+      <w:hyperlink w:anchor="_Toc517860913" w:history="1">
         <w:r>
           <w:rPr>
             <w:rStyle w:val="Hyperlink"/>
@@ -1487,7 +1479,7 @@
             <w:noProof/>
             <w:webHidden/>
           </w:rPr>
-          <w:instrText xml:space="preserve"> PAGEREF _Toc517778727 \h </w:instrText>
+          <w:instrText xml:space="preserve"> PAGEREF _Toc517860913 \h </w:instrText>
         </w:r>
         <w:r>
           <w:rPr>
@@ -1533,7 +1525,7 @@
           <w:lang w:eastAsia="pt-BR"/>
         </w:rPr>
       </w:pPr>
-      <w:hyperlink w:anchor="_Toc517778728" w:history="1">
+      <w:hyperlink w:anchor="_Toc517860914" w:history="1">
         <w:r>
           <w:rPr>
             <w:rStyle w:val="Hyperlink"/>
@@ -1577,7 +1569,7 @@
             <w:noProof/>
             <w:webHidden/>
           </w:rPr>
-          <w:instrText xml:space="preserve"> PAGEREF _Toc517778728 \h </w:instrText>
+          <w:instrText xml:space="preserve"> PAGEREF _Toc517860914 \h </w:instrText>
         </w:r>
         <w:r>
           <w:rPr>
@@ -1623,7 +1615,7 @@
           <w:lang w:eastAsia="pt-BR"/>
         </w:rPr>
       </w:pPr>
-      <w:hyperlink w:anchor="_Toc517778729" w:history="1">
+      <w:hyperlink w:anchor="_Toc517860915" w:history="1">
         <w:r>
           <w:rPr>
             <w:rStyle w:val="Hyperlink"/>
@@ -1667,7 +1659,7 @@
             <w:noProof/>
             <w:webHidden/>
           </w:rPr>
-          <w:instrText xml:space="preserve"> PAGEREF _Toc517778729 \h </w:instrText>
+          <w:instrText xml:space="preserve"> PAGEREF _Toc517860915 \h </w:instrText>
         </w:r>
         <w:r>
           <w:rPr>
@@ -1985,10 +1977,10 @@
           <w:lang w:val="en-US"/>
         </w:rPr>
       </w:pPr>
+      <w:bookmarkStart w:id="0" w:name="_Toc517860905"/>
       <w:bookmarkStart w:id="1" w:name="_Toc384039731"/>
       <w:bookmarkStart w:id="2" w:name="_Toc450643650"/>
       <w:bookmarkStart w:id="3" w:name="_Toc381196349"/>
-      <w:bookmarkStart w:id="4" w:name="_Toc517778719"/>
       <w:r>
         <w:t>Dados Ge</w:t>
       </w:r>
@@ -1998,7 +1990,7 @@
         </w:rPr>
         <w:t>rais</w:t>
       </w:r>
-      <w:bookmarkEnd w:id="4"/>
+      <w:bookmarkEnd w:id="0"/>
       <w:r>
         <w:rPr>
           <w:lang w:val="en-US"/>
@@ -2168,7 +2160,23 @@
                 <w:szCs w:val="24"/>
                 <w:lang w:eastAsia="pt-BR"/>
               </w:rPr>
-              <w:t xml:space="preserve"> DE DESENVOLVIMENTO TECNOLOGICO</w:t>
+              <w:t xml:space="preserve"> DE DESENVOLVIMENTO TECNOL</w:t>
+            </w:r>
+            <w:r>
+              <w:rPr>
+                <w:rFonts w:eastAsia="Times New Roman" w:cs="Tahoma"/>
+                <w:szCs w:val="24"/>
+                <w:lang w:eastAsia="pt-BR"/>
+              </w:rPr>
+              <w:t>Ó</w:t>
+            </w:r>
+            <w:r>
+              <w:rPr>
+                <w:rFonts w:eastAsia="Times New Roman" w:cs="Tahoma"/>
+                <w:szCs w:val="24"/>
+                <w:lang w:eastAsia="pt-BR"/>
+              </w:rPr>
+              <w:t>GICO</w:t>
             </w:r>
           </w:p>
         </w:tc>
@@ -2258,15 +2266,7 @@
                 <w:szCs w:val="24"/>
                 <w:lang w:val="it-IT" w:eastAsia="pt-BR"/>
               </w:rPr>
-              <w:t>Nome do Projeto:</w:t>
-            </w:r>
-            <w:r>
-              <w:rPr>
-                <w:rFonts w:eastAsia="Times New Roman"/>
-                <w:szCs w:val="24"/>
-                <w:lang w:val="it-IT" w:eastAsia="pt-BR"/>
-              </w:rPr>
-              <w:t xml:space="preserve"> </w:t>
+              <w:t>Nome do Projeto: PROJETO ESPECIFICO - WEBSERVICES</w:t>
             </w:r>
           </w:p>
         </w:tc>
@@ -2306,6 +2306,14 @@
               </w:rPr>
               <w:t xml:space="preserve"> do Projeto: </w:t>
             </w:r>
+            <w:r>
+              <w:rPr>
+                <w:rFonts w:eastAsia="Times New Roman" w:cs="Tahoma"/>
+                <w:szCs w:val="24"/>
+                <w:lang w:eastAsia="pt-BR"/>
+              </w:rPr>
+              <w:t>0000037048</w:t>
+            </w:r>
           </w:p>
         </w:tc>
       </w:tr>
@@ -2342,6 +2350,14 @@
               </w:rPr>
               <w:t>N° Contrato:</w:t>
             </w:r>
+            <w:r>
+              <w:rPr>
+                <w:rFonts w:eastAsia="Times New Roman" w:cs="Tahoma"/>
+                <w:szCs w:val="24"/>
+                <w:lang w:eastAsia="pt-BR"/>
+              </w:rPr>
+              <w:t xml:space="preserve"> 961671</w:t>
+            </w:r>
           </w:p>
         </w:tc>
         <w:tc>
@@ -2386,7 +2402,7 @@
                 <w:szCs w:val="24"/>
                 <w:lang w:eastAsia="pt-BR"/>
               </w:rPr>
-              <w:t xml:space="preserve"> SIGAFAT</w:t>
+              <w:t xml:space="preserve"> PROTHEUS</w:t>
             </w:r>
           </w:p>
         </w:tc>
@@ -2422,15 +2438,7 @@
                 <w:szCs w:val="24"/>
                 <w:lang w:eastAsia="pt-BR"/>
               </w:rPr>
-              <w:t xml:space="preserve">Data: </w:t>
-            </w:r>
-            <w:r>
-              <w:rPr>
-                <w:rFonts w:eastAsia="Times New Roman" w:cs="Tahoma"/>
-                <w:szCs w:val="24"/>
-                <w:lang w:eastAsia="pt-BR"/>
-              </w:rPr>
-              <w:t xml:space="preserve"> 13/06/2018</w:t>
+              <w:t>Data:  27/06/2018</w:t>
             </w:r>
           </w:p>
         </w:tc>
@@ -2460,23 +2468,7 @@
                 <w:szCs w:val="24"/>
                 <w:lang w:eastAsia="pt-BR"/>
               </w:rPr>
-              <w:t>Assunto:</w:t>
-            </w:r>
-            <w:r>
-              <w:rPr>
-                <w:rFonts w:eastAsia="Times New Roman" w:cs="Tahoma"/>
-                <w:szCs w:val="24"/>
-                <w:lang w:eastAsia="pt-BR"/>
-              </w:rPr>
-              <w:t xml:space="preserve"> </w:t>
-            </w:r>
-            <w:r>
-              <w:rPr>
-                <w:rFonts w:eastAsia="Times New Roman" w:cs="Tahoma"/>
-                <w:szCs w:val="24"/>
-                <w:lang w:eastAsia="pt-BR"/>
-              </w:rPr>
-              <w:t>Manutenção de Pedido de Vendas</w:t>
+              <w:t>Assunto: Especificação desenvolvimento Web Services</w:t>
             </w:r>
           </w:p>
         </w:tc>
@@ -2520,7 +2512,7 @@
                 <w:szCs w:val="24"/>
                 <w:lang w:eastAsia="pt-BR"/>
               </w:rPr>
-              <w:t xml:space="preserve"> </w:t>
+              <w:t xml:space="preserve">  Cláudia Gusmão</w:t>
             </w:r>
           </w:p>
         </w:tc>
@@ -2573,18 +2565,18 @@
       <w:pPr>
         <w:pStyle w:val="Ttulo1"/>
       </w:pPr>
-      <w:bookmarkStart w:id="5" w:name="_Toc462666109"/>
+      <w:bookmarkStart w:id="4" w:name="_Toc462666109"/>
+      <w:bookmarkStart w:id="5" w:name="_Toc517860906"/>
       <w:bookmarkStart w:id="6" w:name="_Toc462218024"/>
       <w:bookmarkStart w:id="7" w:name="_Toc463027529"/>
-      <w:bookmarkStart w:id="8" w:name="_Toc517778720"/>
       <w:bookmarkEnd w:id="1"/>
       <w:bookmarkEnd w:id="2"/>
       <w:bookmarkEnd w:id="3"/>
       <w:r>
         <w:t>Dados da Personalização</w:t>
       </w:r>
+      <w:bookmarkEnd w:id="4"/>
       <w:bookmarkEnd w:id="5"/>
-      <w:bookmarkEnd w:id="8"/>
     </w:p>
     <w:p>
       <w:pPr>
@@ -2599,7 +2591,7 @@
     </w:p>
     <w:tbl>
       <w:tblPr>
-        <w:tblW w:w="0" w:type="auto"/>
+        <w:tblW w:w="10773" w:type="dxa"/>
         <w:tblInd w:w="133" w:type="dxa"/>
         <w:tblBorders>
           <w:top w:val="single" w:sz="4" w:space="0" w:color="ED9C2E" w:themeColor="accent5"/>
@@ -2731,11 +2723,12 @@
                   <w:calcOnExit w:val="0"/>
                   <w:checkBox>
                     <w:sizeAuto/>
-                    <w:default w:val="0"/>
+                    <w:default w:val="1"/>
                   </w:checkBox>
                 </w:ffData>
               </w:fldChar>
             </w:r>
+            <w:bookmarkStart w:id="8" w:name="Selecionar2"/>
             <w:r>
               <w:rPr>
                 <w:rFonts w:eastAsia="Times New Roman"/>
@@ -2767,6 +2760,7 @@
               </w:rPr>
               <w:fldChar w:fldCharType="end"/>
             </w:r>
+            <w:bookmarkEnd w:id="8"/>
             <w:r>
               <w:rPr>
                 <w:rFonts w:eastAsia="Times New Roman"/>
@@ -2899,11 +2893,12 @@
                   <w:calcOnExit w:val="0"/>
                   <w:checkBox>
                     <w:sizeAuto/>
-                    <w:default w:val="0"/>
+                    <w:default w:val="1"/>
                   </w:checkBox>
                 </w:ffData>
               </w:fldChar>
             </w:r>
+            <w:bookmarkStart w:id="9" w:name="Selecionar12"/>
             <w:r>
               <w:rPr>
                 <w:rFonts w:eastAsia="Times New Roman" w:cs="Tahoma"/>
@@ -2935,6 +2930,7 @@
               </w:rPr>
               <w:fldChar w:fldCharType="end"/>
             </w:r>
+            <w:bookmarkEnd w:id="9"/>
             <w:r>
               <w:rPr>
                 <w:rFonts w:eastAsia="Times New Roman" w:cs="Tahoma"/>
@@ -3020,7 +3016,7 @@
                 <w:b/>
                 <w:bCs/>
               </w:rPr>
-              <w:t xml:space="preserve">Responsável no Cliente: </w:t>
+              <w:t>Responsável no Cliente: ALEXANDRE ROCHA (INDT)</w:t>
             </w:r>
           </w:p>
         </w:tc>
@@ -3042,7 +3038,7 @@
                 <w:b/>
                 <w:bCs/>
               </w:rPr>
-              <w:t xml:space="preserve">Responsável na TOTVS: </w:t>
+              <w:t>Responsável na TOTVS: CLAUDIA GUSMÃO</w:t>
             </w:r>
           </w:p>
         </w:tc>
@@ -3159,22 +3155,21 @@
       <w:pPr>
         <w:pStyle w:val="Ttulo1"/>
       </w:pPr>
-      <w:bookmarkStart w:id="9" w:name="_Toc462666110"/>
-      <w:bookmarkStart w:id="10" w:name="_Toc517778721"/>
+      <w:bookmarkStart w:id="10" w:name="_Toc462666110"/>
+      <w:bookmarkStart w:id="11" w:name="_Toc517860907"/>
       <w:r>
         <w:t>Especificação da Personalização</w:t>
       </w:r>
-      <w:bookmarkEnd w:id="9"/>
       <w:bookmarkEnd w:id="10"/>
+      <w:bookmarkEnd w:id="11"/>
     </w:p>
     <w:p>
       <w:pPr>
         <w:pStyle w:val="Ttulo2"/>
         <w:numPr>
-          <w:ilvl w:val="1"/>
-          <w:numId w:val="6"/>
+          <w:ilvl w:val="0"/>
+          <w:numId w:val="16"/>
         </w:numPr>
-        <w:ind w:left="792" w:hanging="432"/>
         <w:jc w:val="both"/>
         <w:rPr>
           <w:sz w:val="26"/>
@@ -3182,9 +3177,9 @@
           <w:lang w:eastAsia="pt-BR"/>
         </w:rPr>
       </w:pPr>
-      <w:bookmarkStart w:id="11" w:name="_Toc444764035"/>
-      <w:bookmarkStart w:id="12" w:name="_Toc462666112"/>
-      <w:bookmarkStart w:id="13" w:name="_Toc517778722"/>
+      <w:bookmarkStart w:id="12" w:name="_Toc444764035"/>
+      <w:bookmarkStart w:id="13" w:name="_Toc462666112"/>
+      <w:bookmarkStart w:id="14" w:name="_Toc517860908"/>
       <w:r>
         <w:rPr>
           <w:sz w:val="26"/>
@@ -3193,18 +3188,14 @@
         </w:rPr>
         <w:t>Processo Proposto</w:t>
       </w:r>
-      <w:bookmarkEnd w:id="11"/>
       <w:bookmarkEnd w:id="12"/>
       <w:bookmarkEnd w:id="13"/>
+      <w:bookmarkEnd w:id="14"/>
     </w:p>
     <w:p>
       <w:pPr>
         <w:pStyle w:val="Ttulo2"/>
-        <w:numPr>
-          <w:ilvl w:val="2"/>
-          <w:numId w:val="6"/>
-        </w:numPr>
-        <w:ind w:left="1224" w:hanging="504"/>
+        <w:ind w:left="567"/>
         <w:jc w:val="both"/>
         <w:rPr>
           <w:sz w:val="26"/>
@@ -3212,8 +3203,16 @@
           <w:lang w:eastAsia="pt-BR"/>
         </w:rPr>
       </w:pPr>
-      <w:bookmarkStart w:id="14" w:name="_Toc462666113"/>
-      <w:bookmarkStart w:id="15" w:name="_Toc517778723"/>
+      <w:bookmarkStart w:id="15" w:name="_Toc517860909"/>
+      <w:bookmarkStart w:id="16" w:name="_Toc462666113"/>
+      <w:r>
+        <w:rPr>
+          <w:sz w:val="26"/>
+          <w:szCs w:val="26"/>
+          <w:lang w:eastAsia="pt-BR"/>
+        </w:rPr>
+        <w:t xml:space="preserve">3.1 </w:t>
+      </w:r>
       <w:r>
         <w:rPr>
           <w:sz w:val="26"/>
@@ -3337,10 +3336,9 @@
       <w:pPr>
         <w:pStyle w:val="Ttulo2"/>
         <w:numPr>
-          <w:ilvl w:val="2"/>
-          <w:numId w:val="6"/>
+          <w:ilvl w:val="1"/>
+          <w:numId w:val="16"/>
         </w:numPr>
-        <w:ind w:left="1224" w:hanging="504"/>
         <w:jc w:val="both"/>
         <w:rPr>
           <w:sz w:val="26"/>
@@ -3348,7 +3346,7 @@
           <w:lang w:eastAsia="pt-BR"/>
         </w:rPr>
       </w:pPr>
-      <w:bookmarkStart w:id="16" w:name="_Toc517778724"/>
+      <w:bookmarkStart w:id="17" w:name="_Toc517860910"/>
       <w:r>
         <w:rPr>
           <w:sz w:val="26"/>
@@ -3357,8 +3355,8 @@
         </w:rPr>
         <w:t>Parametrizações</w:t>
       </w:r>
-      <w:bookmarkEnd w:id="14"/>
       <w:bookmarkEnd w:id="16"/>
+      <w:bookmarkEnd w:id="17"/>
     </w:p>
     <w:p>
       <w:pPr>
@@ -3500,10 +3498,9 @@
       <w:pPr>
         <w:pStyle w:val="Ttulo2"/>
         <w:numPr>
-          <w:ilvl w:val="2"/>
-          <w:numId w:val="6"/>
+          <w:ilvl w:val="1"/>
+          <w:numId w:val="16"/>
         </w:numPr>
-        <w:ind w:left="1224" w:hanging="504"/>
         <w:jc w:val="both"/>
         <w:rPr>
           <w:sz w:val="26"/>
@@ -3511,8 +3508,8 @@
           <w:lang w:eastAsia="pt-BR"/>
         </w:rPr>
       </w:pPr>
-      <w:bookmarkStart w:id="17" w:name="_Toc462666114"/>
-      <w:bookmarkStart w:id="18" w:name="_Toc517778725"/>
+      <w:bookmarkStart w:id="18" w:name="_Toc462666114"/>
+      <w:bookmarkStart w:id="19" w:name="_Toc517860911"/>
       <w:r>
         <w:rPr>
           <w:sz w:val="26"/>
@@ -3522,8 +3519,8 @@
         <w:lastRenderedPageBreak/>
         <w:t>Execução</w:t>
       </w:r>
-      <w:bookmarkEnd w:id="17"/>
       <w:bookmarkEnd w:id="18"/>
+      <w:bookmarkEnd w:id="19"/>
     </w:p>
     <w:p>
       <w:pPr>
@@ -3613,19 +3610,11 @@
         </w:rPr>
         <w:t xml:space="preserve"> </w:t>
       </w:r>
-      <w:proofErr w:type="gramStart"/>
       <w:r>
         <w:rPr>
           <w:szCs w:val="20"/>
         </w:rPr>
-        <w:t xml:space="preserve"> Receberá</w:t>
-      </w:r>
-      <w:proofErr w:type="gramEnd"/>
-      <w:r>
-        <w:rPr>
-          <w:szCs w:val="20"/>
-        </w:rPr>
-        <w:t xml:space="preserve"> </w:t>
+        <w:t xml:space="preserve"> Receberá </w:t>
       </w:r>
       <w:r>
         <w:rPr>
@@ -3944,7 +3933,7 @@
         <w:rPr>
           <w:szCs w:val="20"/>
         </w:rPr>
-        <w:t xml:space="preserve">Como este XML terá seu conteúdo dinâmico dependendo de campos criados na base e solicitados na pesquisa o mesmo não constará da documentação do WSDL do Web Service e será retornado dentro de uma seção CDATA do XML de retorno, mas será possível solicitar o seu </w:t>
+        <w:t xml:space="preserve">Como este XML terá seu conteúdo dinâmico dependendo de campos criados na base o mesmo não constará da documentação do WSDL do Web Service e será retornado em base 64 no XML de retorno, mas será possível solicitar o seu </w:t>
       </w:r>
       <w:proofErr w:type="spellStart"/>
       <w:r>
@@ -3958,7 +3947,7 @@
         <w:rPr>
           <w:szCs w:val="20"/>
         </w:rPr>
-        <w:t xml:space="preserve"> XSD no mesmo método de pesquisa.</w:t>
+        <w:t xml:space="preserve"> XSD, também em base 64, no mesmo método de pesquisa.</w:t>
       </w:r>
     </w:p>
     <w:p>
@@ -4009,10 +3998,9 @@
       <w:pPr>
         <w:pStyle w:val="Ttulo2"/>
         <w:numPr>
-          <w:ilvl w:val="2"/>
-          <w:numId w:val="6"/>
+          <w:ilvl w:val="1"/>
+          <w:numId w:val="16"/>
         </w:numPr>
-        <w:ind w:left="1224" w:hanging="504"/>
         <w:jc w:val="both"/>
         <w:rPr>
           <w:sz w:val="26"/>
@@ -4020,9 +4008,9 @@
           <w:lang w:eastAsia="pt-BR"/>
         </w:rPr>
       </w:pPr>
-      <w:bookmarkStart w:id="19" w:name="_Toc444764036"/>
-      <w:bookmarkStart w:id="20" w:name="_Toc462666115"/>
-      <w:bookmarkStart w:id="21" w:name="_Toc517778726"/>
+      <w:bookmarkStart w:id="20" w:name="_Toc444764036"/>
+      <w:bookmarkStart w:id="21" w:name="_Toc462666115"/>
+      <w:bookmarkStart w:id="22" w:name="_Toc517860912"/>
       <w:r>
         <w:rPr>
           <w:sz w:val="26"/>
@@ -4031,9 +4019,9 @@
         </w:rPr>
         <w:t>Customizações</w:t>
       </w:r>
-      <w:bookmarkEnd w:id="19"/>
       <w:bookmarkEnd w:id="20"/>
       <w:bookmarkEnd w:id="21"/>
+      <w:bookmarkEnd w:id="22"/>
     </w:p>
     <w:p>
       <w:pPr>
@@ -6701,6 +6689,7 @@
                 <w:lang w:val="en-US"/>
               </w:rPr>
             </w:pPr>
+            <w:bookmarkStart w:id="23" w:name="_GoBack"/>
             <w:proofErr w:type="spellStart"/>
             <w:r>
               <w:rPr>
@@ -7664,8 +7653,9 @@
               <w:rPr>
                 <w:lang w:val="en-US"/>
               </w:rPr>
-              <w:t>cliente</w:t>
-            </w:r>
+              <w:t>produto</w:t>
+            </w:r>
+            <w:bookmarkEnd w:id="23"/>
             <w:proofErr w:type="spellEnd"/>
           </w:p>
         </w:tc>
@@ -13478,13 +13468,21 @@
     </w:p>
     <w:p>
       <w:pPr>
+        <w:jc w:val="left"/>
+        <w:rPr>
+          <w:lang w:val="en-US"/>
+        </w:rPr>
+      </w:pPr>
+    </w:p>
+    <w:p>
+      <w:pPr>
         <w:pStyle w:val="Ttulo1"/>
       </w:pPr>
-      <w:bookmarkStart w:id="22" w:name="_Toc517778727"/>
+      <w:bookmarkStart w:id="24" w:name="_Toc517860913"/>
       <w:r>
         <w:t>Aprovação</w:t>
       </w:r>
-      <w:bookmarkEnd w:id="22"/>
+      <w:bookmarkEnd w:id="24"/>
     </w:p>
     <w:p>
       <w:pPr>
@@ -13494,14 +13492,318 @@
           <w:numId w:val="5"/>
         </w:numPr>
       </w:pPr>
-      <w:bookmarkStart w:id="23" w:name="_Toc517778728"/>
+      <w:bookmarkStart w:id="25" w:name="_Toc517860914"/>
       <w:r>
         <w:t>Aprovação</w:t>
       </w:r>
       <w:r>
         <w:t xml:space="preserve"> Totvs</w:t>
       </w:r>
-      <w:bookmarkEnd w:id="23"/>
+      <w:bookmarkEnd w:id="25"/>
+    </w:p>
+    <w:p>
+      <w:pPr>
+        <w:rPr>
+          <w:lang w:eastAsia="pt-BR"/>
+        </w:rPr>
+      </w:pPr>
+    </w:p>
+    <w:tbl>
+      <w:tblPr>
+        <w:tblW w:w="5000" w:type="pct"/>
+        <w:tblBorders>
+          <w:top w:val="single" w:sz="2" w:space="0" w:color="ED9C2E" w:themeColor="accent5"/>
+          <w:left w:val="single" w:sz="2" w:space="0" w:color="ED9C2E" w:themeColor="accent5"/>
+          <w:bottom w:val="single" w:sz="2" w:space="0" w:color="ED9C2E" w:themeColor="accent5"/>
+          <w:right w:val="single" w:sz="2" w:space="0" w:color="ED9C2E" w:themeColor="accent5"/>
+          <w:insideH w:val="single" w:sz="2" w:space="0" w:color="ED9C2E" w:themeColor="accent5"/>
+          <w:insideV w:val="single" w:sz="2" w:space="0" w:color="ED9C2E" w:themeColor="accent5"/>
+        </w:tblBorders>
+        <w:tblLook w:val="0000" w:firstRow="0" w:lastRow="0" w:firstColumn="0" w:lastColumn="0" w:noHBand="0" w:noVBand="0"/>
+      </w:tblPr>
+      <w:tblGrid>
+        <w:gridCol w:w="3329"/>
+        <w:gridCol w:w="5737"/>
+        <w:gridCol w:w="1410"/>
+      </w:tblGrid>
+      <w:tr>
+        <w:trPr>
+          <w:trHeight w:val="442"/>
+        </w:trPr>
+        <w:tc>
+          <w:tcPr>
+            <w:tcW w:w="1589" w:type="pct"/>
+            <w:tcBorders>
+              <w:bottom w:val="single" w:sz="2" w:space="0" w:color="ED9C2E" w:themeColor="accent5"/>
+            </w:tcBorders>
+            <w:shd w:val="clear" w:color="auto" w:fill="F2F2F2" w:themeFill="background1" w:themeFillShade="F2"/>
+            <w:vAlign w:val="center"/>
+          </w:tcPr>
+          <w:p>
+            <w:pPr>
+              <w:rPr>
+                <w:b/>
+                <w:bCs/>
+              </w:rPr>
+            </w:pPr>
+            <w:r>
+              <w:rPr>
+                <w:b/>
+                <w:bCs/>
+              </w:rPr>
+              <w:t>Aprovador por</w:t>
+            </w:r>
+          </w:p>
+        </w:tc>
+        <w:tc>
+          <w:tcPr>
+            <w:tcW w:w="2738" w:type="pct"/>
+            <w:tcBorders>
+              <w:bottom w:val="single" w:sz="2" w:space="0" w:color="ED9C2E" w:themeColor="accent5"/>
+            </w:tcBorders>
+            <w:shd w:val="clear" w:color="auto" w:fill="F2F2F2" w:themeFill="background1" w:themeFillShade="F2"/>
+            <w:vAlign w:val="center"/>
+          </w:tcPr>
+          <w:p>
+            <w:pPr>
+              <w:jc w:val="center"/>
+              <w:rPr>
+                <w:b/>
+                <w:bCs/>
+              </w:rPr>
+            </w:pPr>
+            <w:r>
+              <w:rPr>
+                <w:b/>
+                <w:bCs/>
+              </w:rPr>
+              <w:t>Assinatura</w:t>
+            </w:r>
+          </w:p>
+        </w:tc>
+        <w:tc>
+          <w:tcPr>
+            <w:tcW w:w="673" w:type="pct"/>
+            <w:tcBorders>
+              <w:bottom w:val="single" w:sz="2" w:space="0" w:color="ED9C2E" w:themeColor="accent5"/>
+            </w:tcBorders>
+            <w:shd w:val="clear" w:color="auto" w:fill="F2F2F2" w:themeFill="background1" w:themeFillShade="F2"/>
+            <w:vAlign w:val="center"/>
+          </w:tcPr>
+          <w:p>
+            <w:pPr>
+              <w:jc w:val="center"/>
+              <w:rPr>
+                <w:b/>
+                <w:bCs/>
+              </w:rPr>
+            </w:pPr>
+            <w:r>
+              <w:rPr>
+                <w:b/>
+                <w:bCs/>
+              </w:rPr>
+              <w:t>Data</w:t>
+            </w:r>
+          </w:p>
+        </w:tc>
+      </w:tr>
+      <w:tr>
+        <w:tc>
+          <w:tcPr>
+            <w:tcW w:w="1589" w:type="pct"/>
+          </w:tcPr>
+          <w:p>
+            <w:pPr>
+              <w:rPr>
+                <w:bCs/>
+              </w:rPr>
+            </w:pPr>
+          </w:p>
+          <w:p>
+            <w:pPr>
+              <w:rPr>
+                <w:bCs/>
+              </w:rPr>
+            </w:pPr>
+            <w:r>
+              <w:rPr>
+                <w:bCs/>
+              </w:rPr>
+              <w:t>CLAUDIA GUSMÃO</w:t>
+            </w:r>
+          </w:p>
+        </w:tc>
+        <w:tc>
+          <w:tcPr>
+            <w:tcW w:w="2738" w:type="pct"/>
+          </w:tcPr>
+          <w:p>
+            <w:pPr>
+              <w:rPr>
+                <w:color w:val="D9D9D9" w:themeColor="background1" w:themeShade="D9"/>
+              </w:rPr>
+            </w:pPr>
+          </w:p>
+        </w:tc>
+        <w:tc>
+          <w:tcPr>
+            <w:tcW w:w="673" w:type="pct"/>
+          </w:tcPr>
+          <w:p>
+            <w:pPr>
+              <w:rPr>
+                <w:b/>
+                <w:bCs/>
+              </w:rPr>
+            </w:pPr>
+          </w:p>
+          <w:p>
+            <w:pPr>
+              <w:rPr>
+                <w:b/>
+                <w:bCs/>
+              </w:rPr>
+            </w:pPr>
+          </w:p>
+          <w:p>
+            <w:pPr>
+              <w:rPr>
+                <w:b/>
+                <w:bCs/>
+              </w:rPr>
+            </w:pPr>
+            <w:r>
+              <w:rPr>
+                <w:b/>
+                <w:bCs/>
+              </w:rPr>
+              <w:t>27/06/2018</w:t>
+            </w:r>
+          </w:p>
+        </w:tc>
+      </w:tr>
+      <w:tr>
+        <w:tc>
+          <w:tcPr>
+            <w:tcW w:w="1589" w:type="pct"/>
+            <w:tcBorders>
+              <w:bottom w:val="single" w:sz="8" w:space="0" w:color="ED9C2E" w:themeColor="accent5"/>
+            </w:tcBorders>
+          </w:tcPr>
+          <w:p>
+            <w:pPr>
+              <w:rPr>
+                <w:bCs/>
+              </w:rPr>
+            </w:pPr>
+          </w:p>
+          <w:p>
+            <w:pPr>
+              <w:rPr>
+                <w:bCs/>
+              </w:rPr>
+            </w:pPr>
+            <w:r>
+              <w:rPr>
+                <w:bCs/>
+              </w:rPr>
+              <w:t>ELTON TEODORO ALVES</w:t>
+            </w:r>
+          </w:p>
+          <w:p>
+            <w:pPr>
+              <w:rPr>
+                <w:bCs/>
+              </w:rPr>
+            </w:pPr>
+          </w:p>
+        </w:tc>
+        <w:tc>
+          <w:tcPr>
+            <w:tcW w:w="2738" w:type="pct"/>
+            <w:tcBorders>
+              <w:bottom w:val="single" w:sz="8" w:space="0" w:color="ED9C2E" w:themeColor="accent5"/>
+            </w:tcBorders>
+          </w:tcPr>
+          <w:p/>
+        </w:tc>
+        <w:tc>
+          <w:tcPr>
+            <w:tcW w:w="673" w:type="pct"/>
+            <w:tcBorders>
+              <w:bottom w:val="single" w:sz="8" w:space="0" w:color="ED9C2E" w:themeColor="accent5"/>
+            </w:tcBorders>
+          </w:tcPr>
+          <w:p>
+            <w:pPr>
+              <w:rPr>
+                <w:b/>
+                <w:bCs/>
+              </w:rPr>
+            </w:pPr>
+          </w:p>
+          <w:p>
+            <w:pPr>
+              <w:rPr>
+                <w:b/>
+                <w:bCs/>
+              </w:rPr>
+            </w:pPr>
+          </w:p>
+          <w:p>
+            <w:pPr>
+              <w:rPr>
+                <w:b/>
+                <w:bCs/>
+              </w:rPr>
+            </w:pPr>
+            <w:r>
+              <w:rPr>
+                <w:b/>
+                <w:bCs/>
+              </w:rPr>
+              <w:t>27/06/2018</w:t>
+            </w:r>
+          </w:p>
+        </w:tc>
+      </w:tr>
+    </w:tbl>
+    <w:p>
+      <w:pPr>
+        <w:rPr>
+          <w:lang w:eastAsia="pt-BR"/>
+        </w:rPr>
+      </w:pPr>
+    </w:p>
+    <w:p>
+      <w:pPr>
+        <w:rPr>
+          <w:lang w:eastAsia="pt-BR"/>
+        </w:rPr>
+      </w:pPr>
+    </w:p>
+    <w:p>
+      <w:pPr>
+        <w:pStyle w:val="Ttulo1"/>
+        <w:numPr>
+          <w:ilvl w:val="1"/>
+          <w:numId w:val="5"/>
+        </w:numPr>
+      </w:pPr>
+      <w:bookmarkStart w:id="26" w:name="_Toc517860915"/>
+      <w:r>
+        <w:t>Aprovação</w:t>
+      </w:r>
+      <w:bookmarkEnd w:id="6"/>
+      <w:bookmarkEnd w:id="7"/>
+      <w:r>
+        <w:t xml:space="preserve"> </w:t>
+      </w:r>
+      <w:r>
+        <w:t>Cliente</w:t>
+      </w:r>
+      <w:bookmarkEnd w:id="26"/>
     </w:p>
     <w:p>
       <w:pPr>
@@ -13534,359 +13836,6 @@
         </w:trPr>
         <w:tc>
           <w:tcPr>
-            <w:tcW w:w="1589" w:type="pct"/>
-            <w:tcBorders>
-              <w:bottom w:val="single" w:sz="2" w:space="0" w:color="ED9C2E" w:themeColor="accent5"/>
-            </w:tcBorders>
-            <w:shd w:val="clear" w:color="auto" w:fill="F2F2F2" w:themeFill="background1" w:themeFillShade="F2"/>
-            <w:vAlign w:val="center"/>
-          </w:tcPr>
-          <w:p>
-            <w:pPr>
-              <w:rPr>
-                <w:b/>
-                <w:bCs/>
-              </w:rPr>
-            </w:pPr>
-            <w:r>
-              <w:rPr>
-                <w:b/>
-                <w:bCs/>
-              </w:rPr>
-              <w:t>Aprovador por</w:t>
-            </w:r>
-          </w:p>
-        </w:tc>
-        <w:tc>
-          <w:tcPr>
-            <w:tcW w:w="2738" w:type="pct"/>
-            <w:tcBorders>
-              <w:bottom w:val="single" w:sz="2" w:space="0" w:color="ED9C2E" w:themeColor="accent5"/>
-            </w:tcBorders>
-            <w:shd w:val="clear" w:color="auto" w:fill="F2F2F2" w:themeFill="background1" w:themeFillShade="F2"/>
-            <w:vAlign w:val="center"/>
-          </w:tcPr>
-          <w:p>
-            <w:pPr>
-              <w:jc w:val="center"/>
-              <w:rPr>
-                <w:b/>
-                <w:bCs/>
-              </w:rPr>
-            </w:pPr>
-            <w:r>
-              <w:rPr>
-                <w:b/>
-                <w:bCs/>
-              </w:rPr>
-              <w:t>Assinatura</w:t>
-            </w:r>
-          </w:p>
-        </w:tc>
-        <w:tc>
-          <w:tcPr>
-            <w:tcW w:w="673" w:type="pct"/>
-            <w:tcBorders>
-              <w:bottom w:val="single" w:sz="2" w:space="0" w:color="ED9C2E" w:themeColor="accent5"/>
-            </w:tcBorders>
-            <w:shd w:val="clear" w:color="auto" w:fill="F2F2F2" w:themeFill="background1" w:themeFillShade="F2"/>
-            <w:vAlign w:val="center"/>
-          </w:tcPr>
-          <w:p>
-            <w:pPr>
-              <w:jc w:val="center"/>
-              <w:rPr>
-                <w:b/>
-                <w:bCs/>
-              </w:rPr>
-            </w:pPr>
-            <w:r>
-              <w:rPr>
-                <w:b/>
-                <w:bCs/>
-              </w:rPr>
-              <w:t>Data</w:t>
-            </w:r>
-          </w:p>
-        </w:tc>
-      </w:tr>
-      <w:tr>
-        <w:tc>
-          <w:tcPr>
-            <w:tcW w:w="1589" w:type="pct"/>
-          </w:tcPr>
-          <w:p>
-            <w:pPr>
-              <w:rPr>
-                <w:bCs/>
-              </w:rPr>
-            </w:pPr>
-          </w:p>
-          <w:p>
-            <w:pPr>
-              <w:rPr>
-                <w:bCs/>
-              </w:rPr>
-            </w:pPr>
-          </w:p>
-          <w:p>
-            <w:pPr>
-              <w:rPr>
-                <w:bCs/>
-              </w:rPr>
-            </w:pPr>
-            <w:r>
-              <w:rPr>
-                <w:bCs/>
-              </w:rPr>
-              <w:t>Claudia Cicera Soares de Gusmao</w:t>
-            </w:r>
-          </w:p>
-          <w:p>
-            <w:pPr>
-              <w:rPr>
-                <w:bCs/>
-              </w:rPr>
-            </w:pPr>
-          </w:p>
-          <w:p>
-            <w:pPr>
-              <w:rPr>
-                <w:bCs/>
-              </w:rPr>
-            </w:pPr>
-          </w:p>
-          <w:p>
-            <w:pPr>
-              <w:rPr>
-                <w:bCs/>
-              </w:rPr>
-            </w:pPr>
-          </w:p>
-        </w:tc>
-        <w:tc>
-          <w:tcPr>
-            <w:tcW w:w="2738" w:type="pct"/>
-          </w:tcPr>
-          <w:p>
-            <w:pPr>
-              <w:rPr>
-                <w:color w:val="D9D9D9" w:themeColor="background1" w:themeShade="D9"/>
-              </w:rPr>
-            </w:pPr>
-          </w:p>
-        </w:tc>
-        <w:tc>
-          <w:tcPr>
-            <w:tcW w:w="673" w:type="pct"/>
-          </w:tcPr>
-          <w:p>
-            <w:pPr>
-              <w:rPr>
-                <w:b/>
-                <w:bCs/>
-              </w:rPr>
-            </w:pPr>
-          </w:p>
-          <w:p>
-            <w:pPr>
-              <w:rPr>
-                <w:b/>
-                <w:bCs/>
-              </w:rPr>
-            </w:pPr>
-          </w:p>
-          <w:p>
-            <w:pPr>
-              <w:rPr>
-                <w:b/>
-                <w:bCs/>
-              </w:rPr>
-            </w:pPr>
-            <w:r>
-              <w:rPr>
-                <w:b/>
-                <w:bCs/>
-              </w:rPr>
-              <w:t>____/____/________</w:t>
-            </w:r>
-          </w:p>
-        </w:tc>
-      </w:tr>
-      <w:tr>
-        <w:tc>
-          <w:tcPr>
-            <w:tcW w:w="1589" w:type="pct"/>
-            <w:tcBorders>
-              <w:bottom w:val="single" w:sz="8" w:space="0" w:color="ED9C2E" w:themeColor="accent5"/>
-            </w:tcBorders>
-          </w:tcPr>
-          <w:p>
-            <w:pPr>
-              <w:rPr>
-                <w:bCs/>
-              </w:rPr>
-            </w:pPr>
-          </w:p>
-          <w:p>
-            <w:pPr>
-              <w:rPr>
-                <w:bCs/>
-              </w:rPr>
-            </w:pPr>
-          </w:p>
-          <w:p>
-            <w:pPr>
-              <w:rPr>
-                <w:bCs/>
-              </w:rPr>
-            </w:pPr>
-            <w:r>
-              <w:rPr>
-                <w:bCs/>
-              </w:rPr>
-              <w:t>Elton Teodoro Alves</w:t>
-            </w:r>
-          </w:p>
-          <w:p>
-            <w:pPr>
-              <w:rPr>
-                <w:bCs/>
-              </w:rPr>
-            </w:pPr>
-          </w:p>
-          <w:p>
-            <w:pPr>
-              <w:rPr>
-                <w:bCs/>
-              </w:rPr>
-            </w:pPr>
-          </w:p>
-          <w:p>
-            <w:pPr>
-              <w:rPr>
-                <w:bCs/>
-              </w:rPr>
-            </w:pPr>
-          </w:p>
-        </w:tc>
-        <w:tc>
-          <w:tcPr>
-            <w:tcW w:w="2738" w:type="pct"/>
-            <w:tcBorders>
-              <w:bottom w:val="single" w:sz="8" w:space="0" w:color="ED9C2E" w:themeColor="accent5"/>
-            </w:tcBorders>
-          </w:tcPr>
-          <w:p/>
-        </w:tc>
-        <w:tc>
-          <w:tcPr>
-            <w:tcW w:w="673" w:type="pct"/>
-            <w:tcBorders>
-              <w:bottom w:val="single" w:sz="8" w:space="0" w:color="ED9C2E" w:themeColor="accent5"/>
-            </w:tcBorders>
-          </w:tcPr>
-          <w:p>
-            <w:pPr>
-              <w:rPr>
-                <w:b/>
-                <w:bCs/>
-              </w:rPr>
-            </w:pPr>
-          </w:p>
-          <w:p>
-            <w:pPr>
-              <w:rPr>
-                <w:b/>
-                <w:bCs/>
-              </w:rPr>
-            </w:pPr>
-          </w:p>
-          <w:p>
-            <w:pPr>
-              <w:rPr>
-                <w:b/>
-                <w:bCs/>
-              </w:rPr>
-            </w:pPr>
-            <w:r>
-              <w:rPr>
-                <w:b/>
-                <w:bCs/>
-              </w:rPr>
-              <w:t>____/____/________</w:t>
-            </w:r>
-          </w:p>
-        </w:tc>
-      </w:tr>
-    </w:tbl>
-    <w:p>
-      <w:pPr>
-        <w:rPr>
-          <w:lang w:eastAsia="pt-BR"/>
-        </w:rPr>
-      </w:pPr>
-    </w:p>
-    <w:p>
-      <w:pPr>
-        <w:rPr>
-          <w:lang w:eastAsia="pt-BR"/>
-        </w:rPr>
-      </w:pPr>
-    </w:p>
-    <w:p>
-      <w:pPr>
-        <w:pStyle w:val="Ttulo1"/>
-        <w:numPr>
-          <w:ilvl w:val="1"/>
-          <w:numId w:val="5"/>
-        </w:numPr>
-      </w:pPr>
-      <w:bookmarkStart w:id="24" w:name="_Toc517778729"/>
-      <w:r>
-        <w:t>Aprovação</w:t>
-      </w:r>
-      <w:bookmarkEnd w:id="6"/>
-      <w:bookmarkEnd w:id="7"/>
-      <w:r>
-        <w:t xml:space="preserve"> </w:t>
-      </w:r>
-      <w:r>
-        <w:t>Cliente</w:t>
-      </w:r>
-      <w:bookmarkEnd w:id="24"/>
-    </w:p>
-    <w:p>
-      <w:pPr>
-        <w:rPr>
-          <w:lang w:eastAsia="pt-BR"/>
-        </w:rPr>
-      </w:pPr>
-    </w:p>
-    <w:tbl>
-      <w:tblPr>
-        <w:tblW w:w="5000" w:type="pct"/>
-        <w:tblBorders>
-          <w:top w:val="single" w:sz="2" w:space="0" w:color="ED9C2E" w:themeColor="accent5"/>
-          <w:left w:val="single" w:sz="2" w:space="0" w:color="ED9C2E" w:themeColor="accent5"/>
-          <w:bottom w:val="single" w:sz="2" w:space="0" w:color="ED9C2E" w:themeColor="accent5"/>
-          <w:right w:val="single" w:sz="2" w:space="0" w:color="ED9C2E" w:themeColor="accent5"/>
-          <w:insideH w:val="single" w:sz="2" w:space="0" w:color="ED9C2E" w:themeColor="accent5"/>
-          <w:insideV w:val="single" w:sz="2" w:space="0" w:color="ED9C2E" w:themeColor="accent5"/>
-        </w:tblBorders>
-        <w:tblLook w:val="0000" w:firstRow="0" w:lastRow="0" w:firstColumn="0" w:lastColumn="0" w:noHBand="0" w:noVBand="0"/>
-      </w:tblPr>
-      <w:tblGrid>
-        <w:gridCol w:w="3218"/>
-        <w:gridCol w:w="5626"/>
-        <w:gridCol w:w="1632"/>
-      </w:tblGrid>
-      <w:tr>
-        <w:trPr>
-          <w:trHeight w:val="442"/>
-        </w:trPr>
-        <w:tc>
-          <w:tcPr>
             <w:tcW w:w="1536" w:type="pct"/>
             <w:tcBorders>
               <w:bottom w:val="single" w:sz="2" w:space="0" w:color="ED9C2E" w:themeColor="accent5"/>
@@ -13981,54 +13930,26 @@
                 <w:bCs/>
               </w:rPr>
             </w:pPr>
-          </w:p>
-          <w:p>
-            <w:pPr>
+            <w:r>
               <w:rPr>
                 <w:bCs/>
               </w:rPr>
-            </w:pPr>
+              <w:t xml:space="preserve">JOSE </w:t>
+            </w:r>
+            <w:proofErr w:type="gramStart"/>
             <w:r>
               <w:rPr>
                 <w:bCs/>
               </w:rPr>
-              <w:t xml:space="preserve">José </w:t>
-            </w:r>
-            <w:proofErr w:type="spellStart"/>
+              <w:t>GASTÓN  (</w:t>
+            </w:r>
+            <w:proofErr w:type="gramEnd"/>
             <w:r>
               <w:rPr>
                 <w:bCs/>
               </w:rPr>
-              <w:t>Gaton</w:t>
-            </w:r>
-            <w:proofErr w:type="spellEnd"/>
-            <w:r>
-              <w:rPr>
-                <w:bCs/>
-              </w:rPr>
-              <w:t xml:space="preserve"> (INDT)</w:t>
-            </w:r>
-          </w:p>
-          <w:p>
-            <w:pPr>
-              <w:rPr>
-                <w:bCs/>
-              </w:rPr>
-            </w:pPr>
-          </w:p>
-          <w:p>
-            <w:pPr>
-              <w:rPr>
-                <w:bCs/>
-              </w:rPr>
-            </w:pPr>
-          </w:p>
-          <w:p>
-            <w:pPr>
-              <w:rPr>
-                <w:bCs/>
-              </w:rPr>
-            </w:pPr>
+              <w:t>INDT)</w:t>
+            </w:r>
           </w:p>
         </w:tc>
         <w:tc>
@@ -14098,37 +14019,49 @@
                 <w:bCs/>
               </w:rPr>
             </w:pPr>
-          </w:p>
-          <w:p>
-            <w:pPr>
+            <w:r>
               <w:rPr>
                 <w:bCs/>
               </w:rPr>
-            </w:pPr>
+              <w:t xml:space="preserve">ALEXANDRE </w:t>
+            </w:r>
+            <w:proofErr w:type="gramStart"/>
             <w:r>
               <w:rPr>
                 <w:bCs/>
               </w:rPr>
-              <w:t xml:space="preserve">Alexandre </w:t>
-            </w:r>
-            <w:proofErr w:type="gramStart"/>
+              <w:t>ROCHA(</w:t>
+            </w:r>
+            <w:proofErr w:type="gramEnd"/>
             <w:r>
               <w:rPr>
                 <w:bCs/>
               </w:rPr>
-              <w:t>Rocha(</w:t>
-            </w:r>
-            <w:proofErr w:type="gramEnd"/>
-            <w:r>
+              <w:t>INDT)</w:t>
+            </w:r>
+          </w:p>
+          <w:p>
+            <w:pPr>
               <w:rPr>
                 <w:bCs/>
               </w:rPr>
-              <w:t>INDT)</w:t>
-            </w:r>
-          </w:p>
-          <w:p>
-            <w:pPr>
-              <w:rPr>
+            </w:pPr>
+          </w:p>
+        </w:tc>
+        <w:tc>
+          <w:tcPr>
+            <w:tcW w:w="2685" w:type="pct"/>
+          </w:tcPr>
+          <w:p/>
+        </w:tc>
+        <w:tc>
+          <w:tcPr>
+            <w:tcW w:w="779" w:type="pct"/>
+          </w:tcPr>
+          <w:p>
+            <w:pPr>
+              <w:rPr>
+                <w:b/>
                 <w:bCs/>
               </w:rPr>
             </w:pPr>
@@ -14136,9 +14069,52 @@
           <w:p>
             <w:pPr>
               <w:rPr>
+                <w:b/>
                 <w:bCs/>
               </w:rPr>
             </w:pPr>
+          </w:p>
+          <w:p>
+            <w:pPr>
+              <w:rPr>
+                <w:b/>
+                <w:bCs/>
+              </w:rPr>
+            </w:pPr>
+            <w:r>
+              <w:rPr>
+                <w:b/>
+                <w:bCs/>
+              </w:rPr>
+              <w:t>____/____/________</w:t>
+            </w:r>
+          </w:p>
+        </w:tc>
+      </w:tr>
+      <w:tr>
+        <w:tc>
+          <w:tcPr>
+            <w:tcW w:w="1536" w:type="pct"/>
+          </w:tcPr>
+          <w:p>
+            <w:pPr>
+              <w:rPr>
+                <w:bCs/>
+              </w:rPr>
+            </w:pPr>
+          </w:p>
+          <w:p>
+            <w:pPr>
+              <w:rPr>
+                <w:bCs/>
+              </w:rPr>
+            </w:pPr>
+            <w:r>
+              <w:rPr>
+                <w:bCs/>
+              </w:rPr>
+              <w:t>DJALMA (INDT)</w:t>
+            </w:r>
           </w:p>
           <w:p>
             <w:pPr>
@@ -14212,47 +14188,12 @@
                 <w:bCs/>
               </w:rPr>
             </w:pPr>
-          </w:p>
-          <w:p>
-            <w:pPr>
+            <w:r>
               <w:rPr>
                 <w:bCs/>
               </w:rPr>
-            </w:pPr>
-            <w:r>
-              <w:rPr>
-                <w:bCs/>
-              </w:rPr>
-              <w:t>Alex Costa (</w:t>
-            </w:r>
-            <w:proofErr w:type="spellStart"/>
-            <w:r>
-              <w:rPr>
-                <w:bCs/>
-              </w:rPr>
-              <w:t>Tellescon</w:t>
-            </w:r>
-            <w:proofErr w:type="spellEnd"/>
-            <w:r>
-              <w:rPr>
-                <w:bCs/>
-              </w:rPr>
-              <w:t>)</w:t>
-            </w:r>
-          </w:p>
-          <w:p>
-            <w:pPr>
-              <w:rPr>
-                <w:bCs/>
-              </w:rPr>
-            </w:pPr>
-          </w:p>
-          <w:p>
-            <w:pPr>
-              <w:rPr>
-                <w:bCs/>
-              </w:rPr>
-            </w:pPr>
+              <w:t>ALEX COSTA (TELLESCOM)</w:t>
+            </w:r>
           </w:p>
           <w:p>
             <w:pPr>
@@ -14285,6 +14226,29 @@
                 <w:bCs/>
               </w:rPr>
             </w:pPr>
+          </w:p>
+          <w:p>
+            <w:pPr>
+              <w:rPr>
+                <w:b/>
+                <w:bCs/>
+              </w:rPr>
+            </w:pPr>
+          </w:p>
+          <w:p>
+            <w:pPr>
+              <w:rPr>
+                <w:b/>
+                <w:bCs/>
+              </w:rPr>
+            </w:pPr>
+            <w:r>
+              <w:rPr>
+                <w:b/>
+                <w:bCs/>
+              </w:rPr>
+              <w:t>____/____/________</w:t>
+            </w:r>
           </w:p>
         </w:tc>
       </w:tr>
@@ -14373,20 +14337,20 @@
                       <a:effectLst/>
                       <a:extLst>
                         <a:ext uri="{FAA26D3D-D897-4be2-8F04-BA451C77F1D7}">
-                          <ma14:placeholderFlag xmlns:ma14="http://schemas.microsoft.com/office/mac/drawingml/2011/main" xmlns:w="http://schemas.openxmlformats.org/wordprocessingml/2006/main" xmlns:w10="urn:schemas-microsoft-com:office:word" xmlns:v="urn:schemas-microsoft-com:vml" xmlns:o="urn:schemas-microsoft-com:office:office" xmlns:mv="urn:schemas-microsoft-com:mac:vml" xmlns:mo="http://schemas.microsoft.com/office/mac/office/2008/main" xmlns=""/>
+                          <ma14:placeholderFlag xmlns="" xmlns:mo="http://schemas.microsoft.com/office/mac/office/2008/main" xmlns:mv="urn:schemas-microsoft-com:mac:vml" xmlns:o="urn:schemas-microsoft-com:office:office" xmlns:v="urn:schemas-microsoft-com:vml" xmlns:w10="urn:schemas-microsoft-com:office:word" xmlns:w="http://schemas.openxmlformats.org/wordprocessingml/2006/main" xmlns:ma14="http://schemas.microsoft.com/office/mac/drawingml/2011/main"/>
                         </a:ext>
                         <a:ext uri="{C572A759-6A51-4108-AA02-DFA0A04FC94B}">
-                          <ma14:wrappingTextBoxFlag xmlns:ma14="http://schemas.microsoft.com/office/mac/drawingml/2011/main" xmlns:w="http://schemas.openxmlformats.org/wordprocessingml/2006/main" xmlns:w10="urn:schemas-microsoft-com:office:word" xmlns:v="urn:schemas-microsoft-com:vml" xmlns:o="urn:schemas-microsoft-com:office:office" xmlns:mv="urn:schemas-microsoft-com:mac:vml" xmlns:mo="http://schemas.microsoft.com/office/mac/office/2008/main" xmlns=""/>
+                          <ma14:wrappingTextBoxFlag xmlns="" xmlns:mo="http://schemas.microsoft.com/office/mac/office/2008/main" xmlns:mv="urn:schemas-microsoft-com:mac:vml" xmlns:o="urn:schemas-microsoft-com:office:office" xmlns:v="urn:schemas-microsoft-com:vml" xmlns:w10="urn:schemas-microsoft-com:office:word" xmlns:w="http://schemas.openxmlformats.org/wordprocessingml/2006/main" xmlns:ma14="http://schemas.microsoft.com/office/mac/drawingml/2011/main"/>
                         </a:ext>
                         <a:ext uri="{909E8E84-426E-40dd-AFC4-6F175D3DCCD1}">
-                          <a14:hiddenFill xmlns:a14="http://schemas.microsoft.com/office/drawing/2010/main" xmlns:w="http://schemas.openxmlformats.org/wordprocessingml/2006/main" xmlns:w10="urn:schemas-microsoft-com:office:word" xmlns:v="urn:schemas-microsoft-com:vml" xmlns:o="urn:schemas-microsoft-com:office:office" xmlns="" xmlns:mv="urn:schemas-microsoft-com:mac:vml" xmlns:mo="http://schemas.microsoft.com/office/mac/office/2008/main">
+                          <a14:hiddenFill xmlns:mo="http://schemas.microsoft.com/office/mac/office/2008/main" xmlns:mv="urn:schemas-microsoft-com:mac:vml" xmlns="" xmlns:o="urn:schemas-microsoft-com:office:office" xmlns:v="urn:schemas-microsoft-com:vml" xmlns:w10="urn:schemas-microsoft-com:office:word" xmlns:w="http://schemas.openxmlformats.org/wordprocessingml/2006/main" xmlns:a14="http://schemas.microsoft.com/office/drawing/2010/main">
                             <a:solidFill>
                               <a:srgbClr val="808080"/>
                             </a:solidFill>
                           </a14:hiddenFill>
                         </a:ext>
                         <a:ext uri="{91240B29-F687-4f45-9708-019B960494DF}">
-                          <a14:hiddenLine xmlns:a14="http://schemas.microsoft.com/office/drawing/2010/main" xmlns:w="http://schemas.openxmlformats.org/wordprocessingml/2006/main" xmlns:w10="urn:schemas-microsoft-com:office:word" xmlns:v="urn:schemas-microsoft-com:vml" xmlns:o="urn:schemas-microsoft-com:office:office" xmlns="" xmlns:mv="urn:schemas-microsoft-com:mac:vml" xmlns:mo="http://schemas.microsoft.com/office/mac/office/2008/main" w="12700">
+                          <a14:hiddenLine xmlns:mo="http://schemas.microsoft.com/office/mac/office/2008/main" xmlns:mv="urn:schemas-microsoft-com:mac:vml" xmlns="" xmlns:o="urn:schemas-microsoft-com:office:office" xmlns:v="urn:schemas-microsoft-com:vml" xmlns:w10="urn:schemas-microsoft-com:office:word" xmlns:w="http://schemas.openxmlformats.org/wordprocessingml/2006/main" xmlns:a14="http://schemas.microsoft.com/office/drawing/2010/main" w="12700">
                             <a:solidFill>
                               <a:srgbClr val="4F81BD"/>
                             </a:solidFill>
@@ -14396,7 +14360,7 @@
                           </a14:hiddenLine>
                         </a:ext>
                         <a:ext uri="{AF507438-7753-43e0-B8FC-AC1667EBCBE1}">
-                          <a14:hiddenEffects xmlns:a14="http://schemas.microsoft.com/office/drawing/2010/main" xmlns:w="http://schemas.openxmlformats.org/wordprocessingml/2006/main" xmlns:w10="urn:schemas-microsoft-com:office:word" xmlns:v="urn:schemas-microsoft-com:vml" xmlns:o="urn:schemas-microsoft-com:office:office" xmlns="" xmlns:mv="urn:schemas-microsoft-com:mac:vml" xmlns:mo="http://schemas.microsoft.com/office/mac/office/2008/main">
+                          <a14:hiddenEffects xmlns:mo="http://schemas.microsoft.com/office/mac/office/2008/main" xmlns:mv="urn:schemas-microsoft-com:mac:vml" xmlns="" xmlns:o="urn:schemas-microsoft-com:office:office" xmlns:v="urn:schemas-microsoft-com:vml" xmlns:w10="urn:schemas-microsoft-com:office:word" xmlns:w="http://schemas.openxmlformats.org/wordprocessingml/2006/main" xmlns:a14="http://schemas.microsoft.com/office/drawing/2010/main">
                             <a:effectLst>
                               <a:outerShdw blurRad="63500" dist="29783" dir="3885598" algn="ctr" rotWithShape="0">
                                 <a:srgbClr val="243F60">
@@ -14580,7 +14544,7 @@
                   </a:prstGeom>
                   <a:extLst>
                     <a:ext uri="{FAA26D3D-D897-4be2-8F04-BA451C77F1D7}">
-                      <ma14:placeholderFlag xmlns:ma14="http://schemas.microsoft.com/office/mac/drawingml/2011/main" xmlns:w="http://schemas.openxmlformats.org/wordprocessingml/2006/main" xmlns:w10="urn:schemas-microsoft-com:office:word" xmlns:v="urn:schemas-microsoft-com:vml" xmlns:o="urn:schemas-microsoft-com:office:office" xmlns:mv="urn:schemas-microsoft-com:mac:vml" xmlns:mo="http://schemas.microsoft.com/office/mac/office/2008/main" xmlns=""/>
+                      <ma14:placeholderFlag xmlns="" xmlns:mo="http://schemas.microsoft.com/office/mac/office/2008/main" xmlns:mv="urn:schemas-microsoft-com:mac:vml" xmlns:o="urn:schemas-microsoft-com:office:office" xmlns:v="urn:schemas-microsoft-com:vml" xmlns:w10="urn:schemas-microsoft-com:office:word" xmlns:w="http://schemas.openxmlformats.org/wordprocessingml/2006/main" xmlns:ma14="http://schemas.microsoft.com/office/mac/drawingml/2011/main"/>
                     </a:ext>
                   </a:extLst>
                 </pic:spPr>
@@ -14640,7 +14604,7 @@
                       <a:effectLst/>
                       <a:extLst>
                         <a:ext uri="{C572A759-6A51-4108-AA02-DFA0A04FC94B}">
-                          <ma14:wrappingTextBoxFlag xmlns:ma14="http://schemas.microsoft.com/office/mac/drawingml/2011/main" xmlns:w="http://schemas.openxmlformats.org/wordprocessingml/2006/main" xmlns:w10="urn:schemas-microsoft-com:office:word" xmlns:v="urn:schemas-microsoft-com:vml" xmlns:o="urn:schemas-microsoft-com:office:office" xmlns:mv="urn:schemas-microsoft-com:mac:vml" xmlns:mo="http://schemas.microsoft.com/office/mac/office/2008/main" xmlns=""/>
+                          <ma14:wrappingTextBoxFlag xmlns="" xmlns:mo="http://schemas.microsoft.com/office/mac/office/2008/main" xmlns:mv="urn:schemas-microsoft-com:mac:vml" xmlns:o="urn:schemas-microsoft-com:office:office" xmlns:v="urn:schemas-microsoft-com:vml" xmlns:w10="urn:schemas-microsoft-com:office:word" xmlns:w="http://schemas.openxmlformats.org/wordprocessingml/2006/main" xmlns:ma14="http://schemas.microsoft.com/office/mac/drawingml/2011/main"/>
                         </a:ext>
                       </a:extLst>
                     </wps:spPr>
@@ -14777,20 +14741,20 @@
                       <a:effectLst/>
                       <a:extLst>
                         <a:ext uri="{FAA26D3D-D897-4be2-8F04-BA451C77F1D7}">
-                          <ma14:placeholderFlag xmlns:ma14="http://schemas.microsoft.com/office/mac/drawingml/2011/main" xmlns:w="http://schemas.openxmlformats.org/wordprocessingml/2006/main" xmlns:w10="urn:schemas-microsoft-com:office:word" xmlns:v="urn:schemas-microsoft-com:vml" xmlns:o="urn:schemas-microsoft-com:office:office" xmlns:mv="urn:schemas-microsoft-com:mac:vml" xmlns:mo="http://schemas.microsoft.com/office/mac/office/2008/main" xmlns=""/>
+                          <ma14:placeholderFlag xmlns="" xmlns:mo="http://schemas.microsoft.com/office/mac/office/2008/main" xmlns:mv="urn:schemas-microsoft-com:mac:vml" xmlns:o="urn:schemas-microsoft-com:office:office" xmlns:v="urn:schemas-microsoft-com:vml" xmlns:w10="urn:schemas-microsoft-com:office:word" xmlns:w="http://schemas.openxmlformats.org/wordprocessingml/2006/main" xmlns:ma14="http://schemas.microsoft.com/office/mac/drawingml/2011/main"/>
                         </a:ext>
                         <a:ext uri="{C572A759-6A51-4108-AA02-DFA0A04FC94B}">
-                          <ma14:wrappingTextBoxFlag xmlns:ma14="http://schemas.microsoft.com/office/mac/drawingml/2011/main" xmlns:w="http://schemas.openxmlformats.org/wordprocessingml/2006/main" xmlns:w10="urn:schemas-microsoft-com:office:word" xmlns:v="urn:schemas-microsoft-com:vml" xmlns:o="urn:schemas-microsoft-com:office:office" xmlns:mv="urn:schemas-microsoft-com:mac:vml" xmlns:mo="http://schemas.microsoft.com/office/mac/office/2008/main" xmlns=""/>
+                          <ma14:wrappingTextBoxFlag xmlns="" xmlns:mo="http://schemas.microsoft.com/office/mac/office/2008/main" xmlns:mv="urn:schemas-microsoft-com:mac:vml" xmlns:o="urn:schemas-microsoft-com:office:office" xmlns:v="urn:schemas-microsoft-com:vml" xmlns:w10="urn:schemas-microsoft-com:office:word" xmlns:w="http://schemas.openxmlformats.org/wordprocessingml/2006/main" xmlns:ma14="http://schemas.microsoft.com/office/mac/drawingml/2011/main"/>
                         </a:ext>
                         <a:ext uri="{909E8E84-426E-40dd-AFC4-6F175D3DCCD1}">
-                          <a14:hiddenFill xmlns:a14="http://schemas.microsoft.com/office/drawing/2010/main" xmlns:w="http://schemas.openxmlformats.org/wordprocessingml/2006/main" xmlns:w10="urn:schemas-microsoft-com:office:word" xmlns:v="urn:schemas-microsoft-com:vml" xmlns:o="urn:schemas-microsoft-com:office:office" xmlns="" xmlns:mv="urn:schemas-microsoft-com:mac:vml" xmlns:mo="http://schemas.microsoft.com/office/mac/office/2008/main">
+                          <a14:hiddenFill xmlns:mo="http://schemas.microsoft.com/office/mac/office/2008/main" xmlns:mv="urn:schemas-microsoft-com:mac:vml" xmlns="" xmlns:o="urn:schemas-microsoft-com:office:office" xmlns:v="urn:schemas-microsoft-com:vml" xmlns:w10="urn:schemas-microsoft-com:office:word" xmlns:w="http://schemas.openxmlformats.org/wordprocessingml/2006/main" xmlns:a14="http://schemas.microsoft.com/office/drawing/2010/main">
                             <a:solidFill>
                               <a:srgbClr val="808080"/>
                             </a:solidFill>
                           </a14:hiddenFill>
                         </a:ext>
                         <a:ext uri="{91240B29-F687-4f45-9708-019B960494DF}">
-                          <a14:hiddenLine xmlns:a14="http://schemas.microsoft.com/office/drawing/2010/main" xmlns:w="http://schemas.openxmlformats.org/wordprocessingml/2006/main" xmlns:w10="urn:schemas-microsoft-com:office:word" xmlns:v="urn:schemas-microsoft-com:vml" xmlns:o="urn:schemas-microsoft-com:office:office" xmlns="" xmlns:mv="urn:schemas-microsoft-com:mac:vml" xmlns:mo="http://schemas.microsoft.com/office/mac/office/2008/main" w="12700">
+                          <a14:hiddenLine xmlns:mo="http://schemas.microsoft.com/office/mac/office/2008/main" xmlns:mv="urn:schemas-microsoft-com:mac:vml" xmlns="" xmlns:o="urn:schemas-microsoft-com:office:office" xmlns:v="urn:schemas-microsoft-com:vml" xmlns:w10="urn:schemas-microsoft-com:office:word" xmlns:w="http://schemas.openxmlformats.org/wordprocessingml/2006/main" xmlns:a14="http://schemas.microsoft.com/office/drawing/2010/main" w="12700">
                             <a:solidFill>
                               <a:srgbClr val="4F81BD"/>
                             </a:solidFill>
@@ -14800,7 +14764,7 @@
                           </a14:hiddenLine>
                         </a:ext>
                         <a:ext uri="{AF507438-7753-43e0-B8FC-AC1667EBCBE1}">
-                          <a14:hiddenEffects xmlns:a14="http://schemas.microsoft.com/office/drawing/2010/main" xmlns:w="http://schemas.openxmlformats.org/wordprocessingml/2006/main" xmlns:w10="urn:schemas-microsoft-com:office:word" xmlns:v="urn:schemas-microsoft-com:vml" xmlns:o="urn:schemas-microsoft-com:office:office" xmlns="" xmlns:mv="urn:schemas-microsoft-com:mac:vml" xmlns:mo="http://schemas.microsoft.com/office/mac/office/2008/main">
+                          <a14:hiddenEffects xmlns:mo="http://schemas.microsoft.com/office/mac/office/2008/main" xmlns:mv="urn:schemas-microsoft-com:mac:vml" xmlns="" xmlns:o="urn:schemas-microsoft-com:office:office" xmlns:v="urn:schemas-microsoft-com:vml" xmlns:w10="urn:schemas-microsoft-com:office:word" xmlns:w="http://schemas.openxmlformats.org/wordprocessingml/2006/main" xmlns:a14="http://schemas.microsoft.com/office/drawing/2010/main">
                             <a:effectLst>
                               <a:outerShdw blurRad="63500" dist="29783" dir="3885598" algn="ctr" rotWithShape="0">
                                 <a:srgbClr val="243F60">
@@ -14984,7 +14948,7 @@
                   </a:prstGeom>
                   <a:extLst>
                     <a:ext uri="{FAA26D3D-D897-4be2-8F04-BA451C77F1D7}">
-                      <ma14:placeholderFlag xmlns:ma14="http://schemas.microsoft.com/office/mac/drawingml/2011/main" xmlns:w="http://schemas.openxmlformats.org/wordprocessingml/2006/main" xmlns:w10="urn:schemas-microsoft-com:office:word" xmlns:v="urn:schemas-microsoft-com:vml" xmlns:o="urn:schemas-microsoft-com:office:office" xmlns:mv="urn:schemas-microsoft-com:mac:vml" xmlns:mo="http://schemas.microsoft.com/office/mac/office/2008/main" xmlns=""/>
+                      <ma14:placeholderFlag xmlns="" xmlns:mo="http://schemas.microsoft.com/office/mac/office/2008/main" xmlns:mv="urn:schemas-microsoft-com:mac:vml" xmlns:o="urn:schemas-microsoft-com:office:office" xmlns:v="urn:schemas-microsoft-com:vml" xmlns:w10="urn:schemas-microsoft-com:office:word" xmlns:w="http://schemas.openxmlformats.org/wordprocessingml/2006/main" xmlns:ma14="http://schemas.microsoft.com/office/mac/drawingml/2011/main"/>
                     </a:ext>
                   </a:extLst>
                 </pic:spPr>
@@ -15083,7 +15047,7 @@
                       <a:effectLst/>
                       <a:extLst>
                         <a:ext uri="{C572A759-6A51-4108-AA02-DFA0A04FC94B}">
-                          <ma14:wrappingTextBoxFlag xmlns:ma14="http://schemas.microsoft.com/office/mac/drawingml/2011/main" xmlns:w="http://schemas.openxmlformats.org/wordprocessingml/2006/main" xmlns:w10="urn:schemas-microsoft-com:office:word" xmlns:v="urn:schemas-microsoft-com:vml" xmlns:o="urn:schemas-microsoft-com:office:office" xmlns:mv="urn:schemas-microsoft-com:mac:vml" xmlns:mo="http://schemas.microsoft.com/office/mac/office/2008/main" xmlns=""/>
+                          <ma14:wrappingTextBoxFlag xmlns="" xmlns:mo="http://schemas.microsoft.com/office/mac/office/2008/main" xmlns:mv="urn:schemas-microsoft-com:mac:vml" xmlns:o="urn:schemas-microsoft-com:office:office" xmlns:v="urn:schemas-microsoft-com:vml" xmlns:w10="urn:schemas-microsoft-com:office:word" xmlns:w="http://schemas.openxmlformats.org/wordprocessingml/2006/main" xmlns:ma14="http://schemas.microsoft.com/office/mac/drawingml/2011/main"/>
                         </a:ext>
                       </a:extLst>
                     </wps:spPr>
@@ -15199,7 +15163,7 @@
                   </a:ln>
                   <a:extLst>
                     <a:ext uri="{FAA26D3D-D897-4be2-8F04-BA451C77F1D7}">
-                      <ma14:placeholderFlag xmlns:ma14="http://schemas.microsoft.com/office/mac/drawingml/2011/main" xmlns:w="http://schemas.openxmlformats.org/wordprocessingml/2006/main" xmlns:w10="urn:schemas-microsoft-com:office:word" xmlns:v="urn:schemas-microsoft-com:vml" xmlns:o="urn:schemas-microsoft-com:office:office" xmlns:mv="urn:schemas-microsoft-com:mac:vml" xmlns:mo="http://schemas.microsoft.com/office/mac/office/2008/main" xmlns=""/>
+                      <ma14:placeholderFlag xmlns="" xmlns:mo="http://schemas.microsoft.com/office/mac/office/2008/main" xmlns:mv="urn:schemas-microsoft-com:mac:vml" xmlns:o="urn:schemas-microsoft-com:office:office" xmlns:v="urn:schemas-microsoft-com:vml" xmlns:w10="urn:schemas-microsoft-com:office:word" xmlns:w="http://schemas.openxmlformats.org/wordprocessingml/2006/main" xmlns:ma14="http://schemas.microsoft.com/office/mac/drawingml/2011/main"/>
                     </a:ext>
                   </a:extLst>
                 </pic:spPr>
@@ -15318,7 +15282,7 @@
                       <a:effectLst/>
                       <a:extLst>
                         <a:ext uri="{C572A759-6A51-4108-AA02-DFA0A04FC94B}">
-                          <ma14:wrappingTextBoxFlag xmlns:ma14="http://schemas.microsoft.com/office/mac/drawingml/2011/main" xmlns:w="http://schemas.openxmlformats.org/wordprocessingml/2006/main" xmlns:w10="urn:schemas-microsoft-com:office:word" xmlns:v="urn:schemas-microsoft-com:vml" xmlns:o="urn:schemas-microsoft-com:office:office" xmlns:mv="urn:schemas-microsoft-com:mac:vml" xmlns:mo="http://schemas.microsoft.com/office/mac/office/2008/main" xmlns=""/>
+                          <ma14:wrappingTextBoxFlag xmlns="" xmlns:mo="http://schemas.microsoft.com/office/mac/office/2008/main" xmlns:mv="urn:schemas-microsoft-com:mac:vml" xmlns:o="urn:schemas-microsoft-com:office:office" xmlns:v="urn:schemas-microsoft-com:vml" xmlns:w10="urn:schemas-microsoft-com:office:word" xmlns:w="http://schemas.openxmlformats.org/wordprocessingml/2006/main" xmlns:ma14="http://schemas.microsoft.com/office/mac/drawingml/2011/main"/>
                         </a:ext>
                       </a:extLst>
                     </wps:spPr>
@@ -15513,7 +15477,7 @@
                       <a:effectLst/>
                       <a:extLst>
                         <a:ext uri="{C572A759-6A51-4108-AA02-DFA0A04FC94B}">
-                          <ma14:wrappingTextBoxFlag xmlns:ma14="http://schemas.microsoft.com/office/mac/drawingml/2011/main" xmlns:w="http://schemas.openxmlformats.org/wordprocessingml/2006/main" xmlns:w10="urn:schemas-microsoft-com:office:word" xmlns:v="urn:schemas-microsoft-com:vml" xmlns:o="urn:schemas-microsoft-com:office:office" xmlns:mv="urn:schemas-microsoft-com:mac:vml" xmlns:mo="http://schemas.microsoft.com/office/mac/office/2008/main" xmlns=""/>
+                          <ma14:wrappingTextBoxFlag xmlns="" xmlns:mo="http://schemas.microsoft.com/office/mac/office/2008/main" xmlns:mv="urn:schemas-microsoft-com:mac:vml" xmlns:o="urn:schemas-microsoft-com:office:office" xmlns:v="urn:schemas-microsoft-com:vml" xmlns:w10="urn:schemas-microsoft-com:office:word" xmlns:w="http://schemas.openxmlformats.org/wordprocessingml/2006/main" xmlns:ma14="http://schemas.microsoft.com/office/mac/drawingml/2011/main"/>
                         </a:ext>
                       </a:extLst>
                     </wps:spPr>
@@ -15656,15 +15620,7 @@
                         <w:sz w:val="32"/>
                         <w:szCs w:val="32"/>
                       </w:rPr>
-                      <w:t>4</w:t>
-                    </w:r>
-                    <w:r>
-                      <w:rPr>
-                        <w:b/>
-                        <w:sz w:val="32"/>
-                        <w:szCs w:val="32"/>
-                      </w:rPr>
-                      <w:t>4</w:t>
+                      <w:t>44</w:t>
                     </w:r>
                     <w:r>
                       <w:rPr>
@@ -15838,7 +15794,7 @@
                   </a:ln>
                   <a:extLst>
                     <a:ext uri="{FAA26D3D-D897-4be2-8F04-BA451C77F1D7}">
-                      <ma14:placeholderFlag xmlns:ma14="http://schemas.microsoft.com/office/mac/drawingml/2011/main" xmlns:w="http://schemas.openxmlformats.org/wordprocessingml/2006/main" xmlns:w10="urn:schemas-microsoft-com:office:word" xmlns:v="urn:schemas-microsoft-com:vml" xmlns:o="urn:schemas-microsoft-com:office:office" xmlns:mv="urn:schemas-microsoft-com:mac:vml" xmlns:mo="http://schemas.microsoft.com/office/mac/office/2008/main" xmlns=""/>
+                      <ma14:placeholderFlag xmlns="" xmlns:mo="http://schemas.microsoft.com/office/mac/office/2008/main" xmlns:mv="urn:schemas-microsoft-com:mac:vml" xmlns:o="urn:schemas-microsoft-com:office:office" xmlns:v="urn:schemas-microsoft-com:vml" xmlns:w10="urn:schemas-microsoft-com:office:word" xmlns:w="http://schemas.openxmlformats.org/wordprocessingml/2006/main" xmlns:ma14="http://schemas.microsoft.com/office/mac/drawingml/2011/main"/>
                     </a:ext>
                   </a:extLst>
                 </pic:spPr>
@@ -16248,7 +16204,7 @@
       <w:lvlText w:val="%3."/>
       <w:lvlJc w:val="right"/>
       <w:pPr>
-        <w:ind w:left="2800" w:hanging="180"/>
+        <w:ind w:left="747" w:hanging="180"/>
       </w:pPr>
     </w:lvl>
     <w:lvl w:ilvl="3" w:tplc="0416000F" w:tentative="1">
@@ -17466,6 +17422,127 @@
     </w:lvl>
   </w:abstractNum>
   <w:abstractNum w:abstractNumId="14" w15:restartNumberingAfterBreak="0">
+    <w:nsid w:val="774450C2"/>
+    <w:multiLevelType w:val="multilevel"/>
+    <w:tmpl w:val="E174B2EE"/>
+    <w:lvl w:ilvl="0">
+      <w:start w:val="3"/>
+      <w:numFmt w:val="decimal"/>
+      <w:lvlText w:val="%1"/>
+      <w:lvlJc w:val="left"/>
+      <w:pPr>
+        <w:ind w:left="644" w:hanging="360"/>
+      </w:pPr>
+      <w:rPr>
+        <w:rFonts w:hint="default"/>
+      </w:rPr>
+    </w:lvl>
+    <w:lvl w:ilvl="1">
+      <w:start w:val="2"/>
+      <w:numFmt w:val="decimal"/>
+      <w:isLgl/>
+      <w:lvlText w:val="%1.%2"/>
+      <w:lvlJc w:val="left"/>
+      <w:pPr>
+        <w:ind w:left="927" w:hanging="360"/>
+      </w:pPr>
+      <w:rPr>
+        <w:rFonts w:hint="default"/>
+      </w:rPr>
+    </w:lvl>
+    <w:lvl w:ilvl="2">
+      <w:start w:val="1"/>
+      <w:numFmt w:val="decimal"/>
+      <w:isLgl/>
+      <w:lvlText w:val="%1.%2.%3"/>
+      <w:lvlJc w:val="left"/>
+      <w:pPr>
+        <w:ind w:left="1570" w:hanging="720"/>
+      </w:pPr>
+      <w:rPr>
+        <w:rFonts w:hint="default"/>
+      </w:rPr>
+    </w:lvl>
+    <w:lvl w:ilvl="3">
+      <w:start w:val="1"/>
+      <w:numFmt w:val="decimal"/>
+      <w:isLgl/>
+      <w:lvlText w:val="%1.%2.%3.%4"/>
+      <w:lvlJc w:val="left"/>
+      <w:pPr>
+        <w:ind w:left="2213" w:hanging="1080"/>
+      </w:pPr>
+      <w:rPr>
+        <w:rFonts w:hint="default"/>
+      </w:rPr>
+    </w:lvl>
+    <w:lvl w:ilvl="4">
+      <w:start w:val="1"/>
+      <w:numFmt w:val="decimal"/>
+      <w:isLgl/>
+      <w:lvlText w:val="%1.%2.%3.%4.%5"/>
+      <w:lvlJc w:val="left"/>
+      <w:pPr>
+        <w:ind w:left="2496" w:hanging="1080"/>
+      </w:pPr>
+      <w:rPr>
+        <w:rFonts w:hint="default"/>
+      </w:rPr>
+    </w:lvl>
+    <w:lvl w:ilvl="5">
+      <w:start w:val="1"/>
+      <w:numFmt w:val="decimal"/>
+      <w:isLgl/>
+      <w:lvlText w:val="%1.%2.%3.%4.%5.%6"/>
+      <w:lvlJc w:val="left"/>
+      <w:pPr>
+        <w:ind w:left="3139" w:hanging="1440"/>
+      </w:pPr>
+      <w:rPr>
+        <w:rFonts w:hint="default"/>
+      </w:rPr>
+    </w:lvl>
+    <w:lvl w:ilvl="6">
+      <w:start w:val="1"/>
+      <w:numFmt w:val="decimal"/>
+      <w:isLgl/>
+      <w:lvlText w:val="%1.%2.%3.%4.%5.%6.%7"/>
+      <w:lvlJc w:val="left"/>
+      <w:pPr>
+        <w:ind w:left="3422" w:hanging="1440"/>
+      </w:pPr>
+      <w:rPr>
+        <w:rFonts w:hint="default"/>
+      </w:rPr>
+    </w:lvl>
+    <w:lvl w:ilvl="7">
+      <w:start w:val="1"/>
+      <w:numFmt w:val="decimal"/>
+      <w:isLgl/>
+      <w:lvlText w:val="%1.%2.%3.%4.%5.%6.%7.%8"/>
+      <w:lvlJc w:val="left"/>
+      <w:pPr>
+        <w:ind w:left="4065" w:hanging="1800"/>
+      </w:pPr>
+      <w:rPr>
+        <w:rFonts w:hint="default"/>
+      </w:rPr>
+    </w:lvl>
+    <w:lvl w:ilvl="8">
+      <w:start w:val="1"/>
+      <w:numFmt w:val="decimal"/>
+      <w:isLgl/>
+      <w:lvlText w:val="%1.%2.%3.%4.%5.%6.%7.%8.%9"/>
+      <w:lvlJc w:val="left"/>
+      <w:pPr>
+        <w:ind w:left="4708" w:hanging="2160"/>
+      </w:pPr>
+      <w:rPr>
+        <w:rFonts w:hint="default"/>
+      </w:rPr>
+    </w:lvl>
+  </w:abstractNum>
+  <w:abstractNum w:abstractNumId="15" w15:restartNumberingAfterBreak="0">
     <w:nsid w:val="79160F48"/>
     <w:multiLevelType w:val="hybridMultilevel"/>
     <w:tmpl w:val="C49E8478"/>
@@ -17582,7 +17659,7 @@
     <w:abstractNumId w:val="1"/>
   </w:num>
   <w:num w:numId="11">
-    <w:abstractNumId w:val="14"/>
+    <w:abstractNumId w:val="15"/>
   </w:num>
   <w:num w:numId="12">
     <w:abstractNumId w:val="9"/>
@@ -17595,6 +17672,9 @@
   </w:num>
   <w:num w:numId="15">
     <w:abstractNumId w:val="2"/>
+  </w:num>
+  <w:num w:numId="16">
+    <w:abstractNumId w:val="14"/>
   </w:num>
   <w:numIdMacAtCleanup w:val="15"/>
 </w:numbering>
@@ -19656,7 +19736,7 @@
 </file>
 
 <file path=customXml/itemProps1.xml><?xml version="1.0" encoding="utf-8"?>
-<ds:datastoreItem xmlns:ds="http://schemas.openxmlformats.org/officeDocument/2006/customXml" ds:itemID="{BB1DCAA1-EC75-4468-9769-6099AD5EF813}">
+<ds:datastoreItem xmlns:ds="http://schemas.openxmlformats.org/officeDocument/2006/customXml" ds:itemID="{ED403545-A1B8-4BE2-9101-C6429E96D362}">
   <ds:schemaRefs>
     <ds:schemaRef ds:uri="http://schemas.openxmlformats.org/officeDocument/2006/bibliography"/>
   </ds:schemaRefs>

</xml_diff>